<commit_message>
made changes in team notes
</commit_message>
<xml_diff>
--- a/teamnotes.docx
+++ b/teamnotes.docx
@@ -93,7 +93,25 @@
           <w:sz w:val="24"/>
           <w:szCs w:val="24"/>
         </w:rPr>
-        <w:t>so once tickets are available it will trigger a mail to the subscribed user mailing tickets are available so user can able to book the ticket/tickets apart from it there a additional option which is, portal automatically purchase the ticket if you are subscribed to it.</w:t>
+        <w:t xml:space="preserve">so once tickets are available it will trigger a mail to the subscribed user mailing tickets are available so user can able to book the ticket/tickets apart from it there </w:t>
+      </w:r>
+      <w:proofErr w:type="spellStart"/>
+      <w:r>
+        <w:rPr>
+          <w:color w:val="000000" w:themeColor="text1"/>
+          <w:sz w:val="24"/>
+          <w:szCs w:val="24"/>
+        </w:rPr>
+        <w:t>a</w:t>
+      </w:r>
+      <w:proofErr w:type="spellEnd"/>
+      <w:r>
+        <w:rPr>
+          <w:color w:val="000000" w:themeColor="text1"/>
+          <w:sz w:val="24"/>
+          <w:szCs w:val="24"/>
+        </w:rPr>
+        <w:t xml:space="preserve"> additional option which is, portal automatically purchase the ticket if you are subscribed to it.</w:t>
       </w:r>
     </w:p>
     <w:p>
@@ -210,6 +228,47 @@
           <w:szCs w:val="24"/>
         </w:rPr>
         <w:t xml:space="preserve"> </w:t>
+      </w:r>
+    </w:p>
+    <w:p>
+      <w:pPr>
+        <w:ind w:left="720" w:hanging="720"/>
+      </w:pPr>
+      <w:r>
+        <w:rPr>
+          <w:i/>
+          <w:iCs/>
+          <w:color w:val="00B0F0"/>
+          <w:u w:val="single"/>
+        </w:rPr>
+        <w:t>IOT project</w:t>
+      </w:r>
+      <w:r>
+        <w:rPr>
+          <w:i/>
+          <w:iCs/>
+          <w:color w:val="00B0F0"/>
+          <w:u w:val="single"/>
+        </w:rPr>
+        <w:t>:</w:t>
+      </w:r>
+      <w:r>
+        <w:rPr>
+          <w:color w:val="00B0F0"/>
+        </w:rPr>
+        <w:t xml:space="preserve"> </w:t>
+      </w:r>
+      <w:r>
+        <w:t>B</w:t>
+      </w:r>
+      <w:r>
+        <w:t>ased on the Weather Report System and the Home</w:t>
+      </w:r>
+      <w:r>
+        <w:t xml:space="preserve"> temperature</w:t>
+      </w:r>
+      <w:r>
+        <w:t xml:space="preserve"> Automation System.</w:t>
       </w:r>
     </w:p>
     <w:p>
@@ -227,6 +286,14 @@
           <w:szCs w:val="24"/>
         </w:rPr>
       </w:pPr>
+    </w:p>
+    <w:p>
+      <w:pPr>
+        <w:rPr>
+          <w:sz w:val="24"/>
+          <w:szCs w:val="24"/>
+        </w:rPr>
+      </w:pPr>
       <w:r>
         <w:rPr>
           <w:sz w:val="24"/>
@@ -316,7 +383,23 @@
           <w:sz w:val="24"/>
           <w:szCs w:val="24"/>
         </w:rPr>
-        <w:t xml:space="preserve"> So as part of our next call we are going to decide which frame work to use and how to do the implementation.</w:t>
+        <w:t xml:space="preserve"> So as part of our next call we are going to decide which </w:t>
+      </w:r>
+      <w:proofErr w:type="gramStart"/>
+      <w:r>
+        <w:rPr>
+          <w:sz w:val="24"/>
+          <w:szCs w:val="24"/>
+        </w:rPr>
+        <w:t>frame work</w:t>
+      </w:r>
+      <w:proofErr w:type="gramEnd"/>
+      <w:r>
+        <w:rPr>
+          <w:sz w:val="24"/>
+          <w:szCs w:val="24"/>
+        </w:rPr>
+        <w:t xml:space="preserve"> to use and how to do the implementation.</w:t>
       </w:r>
     </w:p>
     <w:sectPr>

</xml_diff>